<commit_message>
added two sorting files
</commit_message>
<xml_diff>
--- a/CA08HKUST 2 -sorting algorithm.docx
+++ b/CA08HKUST 2 -sorting algorithm.docx
@@ -244,13 +244,8 @@
           <w:bCs/>
         </w:rPr>
       </w:pPr>
-      <w:proofErr w:type="gramStart"/>
-      <w:r>
-        <w:t>Don’t</w:t>
-      </w:r>
-      <w:proofErr w:type="gramEnd"/>
-      <w:r>
-        <w:t xml:space="preserve"> put division by zero or imaginary numbers </w:t>
+      <w:r>
+        <w:t xml:space="preserve">Don’t put division by zero or imaginary numbers </w:t>
       </w:r>
     </w:p>
     <w:p>
@@ -432,44 +427,10 @@
           <w:bCs/>
           <w:highlight w:val="yellow"/>
         </w:rPr>
-        <w:t xml:space="preserve">see the examples of </w:t>
-      </w:r>
-      <w:proofErr w:type="gramStart"/>
-      <w:r>
-        <w:rPr>
-          <w:b/>
-          <w:bCs/>
-          <w:highlight w:val="yellow"/>
-        </w:rPr>
-        <w:t>O(</w:t>
-      </w:r>
-      <w:proofErr w:type="gramEnd"/>
-      <w:r>
-        <w:rPr>
-          <w:b/>
-          <w:bCs/>
-          <w:highlight w:val="yellow"/>
-        </w:rPr>
-        <w:t>1), O(N), O(N^2), O(2^N), and O(log(N))</w:t>
-      </w:r>
-      <w:r>
-        <w:t xml:space="preserve">, noting how the loop structure relates to the algorithm's efficiency. As you read, think about the efficiency of the sorting algorithms introduced in the first reading. Note that </w:t>
-      </w:r>
-      <w:proofErr w:type="gramStart"/>
-      <w:r>
-        <w:t>we'll</w:t>
-      </w:r>
-      <w:proofErr w:type="gramEnd"/>
-      <w:r>
-        <w:t xml:space="preserve"> use "efficiency" synonymously with "</w:t>
-      </w:r>
-      <w:proofErr w:type="spellStart"/>
-      <w:r>
-        <w:t>peformance</w:t>
-      </w:r>
-      <w:proofErr w:type="spellEnd"/>
-      <w:r>
-        <w:t>."</w:t>
+        <w:t>see the examples of O(1), O(N), O(N^2), O(2^N), and O(log(N))</w:t>
+      </w:r>
+      <w:r>
+        <w:t>, noting how the loop structure relates to the algorithm's efficiency. As you read, think about the efficiency of the sorting algorithms introduced in the first reading. Note that we'll use "efficiency" synonymously with "peformance."</w:t>
       </w:r>
     </w:p>
     <w:p>
@@ -544,23 +505,7 @@
           <w:b/>
           <w:bCs/>
         </w:rPr>
-        <w:t xml:space="preserve">(Optional). John, C. T. (Nov 28, 2016). </w:t>
-      </w:r>
-      <w:proofErr w:type="gramStart"/>
-      <w:r>
-        <w:rPr>
-          <w:b/>
-          <w:bCs/>
-        </w:rPr>
-        <w:t>What's</w:t>
-      </w:r>
-      <w:proofErr w:type="gramEnd"/>
-      <w:r>
-        <w:rPr>
-          <w:b/>
-          <w:bCs/>
-        </w:rPr>
-        <w:t xml:space="preserve"> the fastest way to alphabetize your bookshelf? </w:t>
+        <w:t>(Optional). John, C. T. (Nov 28, 2016). What's the fastest way to alphabetize your bookshelf? </w:t>
       </w:r>
       <w:r>
         <w:rPr>
@@ -870,15 +815,7 @@
         <w:t>compare cards to select the smallest number</w:t>
       </w:r>
       <w:r>
-        <w:t xml:space="preserve"> (</w:t>
-      </w:r>
-      <w:proofErr w:type="spellStart"/>
-      <w:r>
-        <w:t>eg</w:t>
-      </w:r>
-      <w:proofErr w:type="spellEnd"/>
-      <w:r>
-        <w:t xml:space="preserve">: smaller of two numbers, then compare with next number, until no numbers left) </w:t>
+        <w:t xml:space="preserve"> (eg: smaller of two numbers, then compare with next number, until no numbers left) </w:t>
       </w:r>
     </w:p>
     <w:p>
@@ -990,13 +927,8 @@
           <w:numId w:val="3"/>
         </w:numPr>
       </w:pPr>
-      <w:proofErr w:type="spellStart"/>
-      <w:r>
-        <w:t>Eg</w:t>
-      </w:r>
-      <w:proofErr w:type="spellEnd"/>
-      <w:r>
-        <w:t>: 9</w:t>
+      <w:r>
+        <w:t>Eg: 9</w:t>
       </w:r>
       <w:r>
         <w:t>|</w:t>
@@ -1160,13 +1092,8 @@
           <w:numId w:val="3"/>
         </w:numPr>
       </w:pPr>
-      <w:proofErr w:type="spellStart"/>
-      <w:r>
-        <w:t>Eg</w:t>
-      </w:r>
-      <w:proofErr w:type="spellEnd"/>
-      <w:r>
-        <w:t>: finding 22 out of 100 numbers</w:t>
+      <w:r>
+        <w:t>Eg: finding 22 out of 100 numbers</w:t>
       </w:r>
     </w:p>
     <w:p>
@@ -1181,15 +1108,7 @@
         <w:t>100-&gt; 50-&gt; 25 -&gt; 12-&gt;</w:t>
       </w:r>
       <w:r>
-        <w:t xml:space="preserve">18-&gt;21 -&gt; 23 -&gt; 22 (instead of </w:t>
-      </w:r>
-      <w:proofErr w:type="gramStart"/>
-      <w:r>
-        <w:t>guessing  so</w:t>
-      </w:r>
-      <w:proofErr w:type="gramEnd"/>
-      <w:r>
-        <w:t xml:space="preserve"> many times)</w:t>
+        <w:t>18-&gt;21 -&gt; 23 -&gt; 22 (instead of guessing  so many times)</w:t>
       </w:r>
     </w:p>
     <w:p>
@@ -1270,13 +1189,8 @@
           <w:numId w:val="6"/>
         </w:numPr>
       </w:pPr>
-      <w:proofErr w:type="gramStart"/>
-      <w:r>
-        <w:t>O(</w:t>
-      </w:r>
-      <w:proofErr w:type="gramEnd"/>
-      <w:r>
-        <w:t>1)</w:t>
+      <w:r>
+        <w:t>O(1)</w:t>
       </w:r>
       <w:r>
         <w:t xml:space="preserve">  - </w:t>
@@ -1300,23 +1214,7 @@
         <w:t xml:space="preserve"> – performance linearly proportionate to size of data</w:t>
       </w:r>
       <w:r>
-        <w:t xml:space="preserve">, </w:t>
-      </w:r>
-      <w:proofErr w:type="spellStart"/>
-      <w:r>
-        <w:t>eg</w:t>
-      </w:r>
-      <w:proofErr w:type="spellEnd"/>
-      <w:r>
-        <w:t xml:space="preserve">: linear search (go through every single element and check up till </w:t>
-      </w:r>
-      <w:proofErr w:type="gramStart"/>
-      <w:r>
-        <w:t>last ,</w:t>
-      </w:r>
-      <w:proofErr w:type="gramEnd"/>
-      <w:r>
-        <w:t xml:space="preserve"> return if match )</w:t>
+        <w:t>, eg: linear search (go through every single element and check up till last , return if match )</w:t>
       </w:r>
     </w:p>
     <w:p>
@@ -1331,15 +1229,7 @@
         <w:t>O(N^2)</w:t>
       </w:r>
       <w:r>
-        <w:t xml:space="preserve"> – performance directly proportional to square of size of dataset, </w:t>
-      </w:r>
-      <w:proofErr w:type="spellStart"/>
-      <w:r>
-        <w:t>eg</w:t>
-      </w:r>
-      <w:proofErr w:type="spellEnd"/>
-      <w:r>
-        <w:t xml:space="preserve">: nested loops </w:t>
+        <w:t xml:space="preserve"> – performance directly proportional to square of size of dataset, eg: nested loops </w:t>
       </w:r>
     </w:p>
     <w:p>
@@ -1357,23 +1247,7 @@
         <w:t>2^N)</w:t>
       </w:r>
       <w:r>
-        <w:t xml:space="preserve"> – execution time doubles for each addition, </w:t>
-      </w:r>
-      <w:proofErr w:type="spellStart"/>
-      <w:r>
-        <w:t>eg</w:t>
-      </w:r>
-      <w:proofErr w:type="spellEnd"/>
-      <w:r>
-        <w:t xml:space="preserve">: recursion/ Backtracking, </w:t>
-      </w:r>
-      <w:proofErr w:type="gramStart"/>
-      <w:r>
-        <w:t>shitty</w:t>
-      </w:r>
-      <w:proofErr w:type="gramEnd"/>
-      <w:r>
-        <w:t xml:space="preserve"> maze problem tom and jerry</w:t>
+        <w:t xml:space="preserve"> – execution time doubles for each addition, eg: recursion/ Backtracking, shitty maze problem tom and jerry</w:t>
       </w:r>
     </w:p>
     <w:p>
@@ -1385,23 +1259,8 @@
         </w:numPr>
       </w:pPr>
       <w:r>
-        <w:t>O(</w:t>
-      </w:r>
-      <w:proofErr w:type="spellStart"/>
-      <w:r>
-        <w:t>logN</w:t>
-      </w:r>
-      <w:proofErr w:type="spellEnd"/>
-      <w:r>
-        <w:t xml:space="preserve">) – Execution time Decrease if dataset increase, </w:t>
-      </w:r>
-      <w:proofErr w:type="spellStart"/>
-      <w:r>
-        <w:t>eg</w:t>
-      </w:r>
-      <w:proofErr w:type="spellEnd"/>
-      <w:r>
-        <w:t>: binary search</w:t>
+        <w:lastRenderedPageBreak/>
+        <w:t>O(logN) – Execution time Decrease if dataset increase, eg: binary search</w:t>
       </w:r>
     </w:p>
     <w:p>
@@ -1482,6 +1341,33 @@
       </w:r>
       <w:r>
         <w:t>?</w:t>
+      </w:r>
+      <w:r>
+        <w:t>’</w:t>
+      </w:r>
+    </w:p>
+    <w:p>
+      <w:pPr>
+        <w:pStyle w:val="ListParagraph"/>
+        <w:numPr>
+          <w:ilvl w:val="1"/>
+          <w:numId w:val="6"/>
+        </w:numPr>
+      </w:pPr>
+      <w:r>
+        <w:t>Simple sort need two arrays -&gt; need twice memory</w:t>
+      </w:r>
+    </w:p>
+    <w:p>
+      <w:pPr>
+        <w:pStyle w:val="ListParagraph"/>
+        <w:numPr>
+          <w:ilvl w:val="1"/>
+          <w:numId w:val="6"/>
+        </w:numPr>
+      </w:pPr>
+      <w:r>
+        <w:t>Insertion sort -&gt; need only one array</w:t>
       </w:r>
     </w:p>
     <w:p>
@@ -2887,15 +2773,6 @@
 </file>
 
 <file path=customXml/item1.xml><?xml version="1.0" encoding="utf-8"?>
-<?mso-contentType ?>
-<FormTemplates xmlns="http://schemas.microsoft.com/sharepoint/v3/contenttype/forms">
-  <Display>DocumentLibraryForm</Display>
-  <Edit>DocumentLibraryForm</Edit>
-  <New>DocumentLibraryForm</New>
-</FormTemplates>
-</file>
-
-<file path=customXml/item2.xml><?xml version="1.0" encoding="utf-8"?>
 <ct:contentTypeSchema xmlns:ct="http://schemas.microsoft.com/office/2006/metadata/contentType" xmlns:ma="http://schemas.microsoft.com/office/2006/metadata/properties/metaAttributes" ct:_="" ma:_="" ma:contentTypeName="Document" ma:contentTypeID="0x0101002870DB8656ABE94B91E3B7FBAF78E438" ma:contentTypeVersion="8" ma:contentTypeDescription="Create a new document." ma:contentTypeScope="" ma:versionID="5e8e607d6de5e30224fa69cb6860fc04">
   <xsd:schema xmlns:xsd="http://www.w3.org/2001/XMLSchema" xmlns:xs="http://www.w3.org/2001/XMLSchema" xmlns:p="http://schemas.microsoft.com/office/2006/metadata/properties" xmlns:ns3="ef23727d-9c1b-4220-8b37-146269c11ebe" targetNamespace="http://schemas.microsoft.com/office/2006/metadata/properties" ma:root="true" ma:fieldsID="fa80a8092ee5e43cc3795713c35e40a1" ns3:_="">
     <xsd:import namespace="ef23727d-9c1b-4220-8b37-146269c11ebe"/>
@@ -3067,6 +2944,15 @@
 </ct:contentTypeSchema>
 </file>
 
+<file path=customXml/item2.xml><?xml version="1.0" encoding="utf-8"?>
+<?mso-contentType ?>
+<FormTemplates xmlns="http://schemas.microsoft.com/sharepoint/v3/contenttype/forms">
+  <Display>DocumentLibraryForm</Display>
+  <Edit>DocumentLibraryForm</Edit>
+  <New>DocumentLibraryForm</New>
+</FormTemplates>
+</file>
+
 <file path=customXml/item3.xml><?xml version="1.0" encoding="utf-8"?>
 <p:properties xmlns:p="http://schemas.microsoft.com/office/2006/metadata/properties" xmlns:xsi="http://www.w3.org/2001/XMLSchema-instance" xmlns:pc="http://schemas.microsoft.com/office/infopath/2007/PartnerControls">
   <documentManagement/>
@@ -3074,14 +2960,6 @@
 </file>
 
 <file path=customXml/itemProps1.xml><?xml version="1.0" encoding="utf-8"?>
-<ds:datastoreItem xmlns:ds="http://schemas.openxmlformats.org/officeDocument/2006/customXml" ds:itemID="{9DB10C32-642B-4FC5-B35A-52E1543E04E9}">
-  <ds:schemaRefs>
-    <ds:schemaRef ds:uri="http://schemas.microsoft.com/sharepoint/v3/contenttype/forms"/>
-  </ds:schemaRefs>
-</ds:datastoreItem>
-</file>
-
-<file path=customXml/itemProps2.xml><?xml version="1.0" encoding="utf-8"?>
 <ds:datastoreItem xmlns:ds="http://schemas.openxmlformats.org/officeDocument/2006/customXml" ds:itemID="{7162403F-21B8-4831-8F1E-341C8AEFAD54}">
   <ds:schemaRefs>
     <ds:schemaRef ds:uri="http://schemas.microsoft.com/office/2006/metadata/contentType"/>
@@ -3099,18 +2977,19 @@
 </ds:datastoreItem>
 </file>
 
+<file path=customXml/itemProps2.xml><?xml version="1.0" encoding="utf-8"?>
+<ds:datastoreItem xmlns:ds="http://schemas.openxmlformats.org/officeDocument/2006/customXml" ds:itemID="{9DB10C32-642B-4FC5-B35A-52E1543E04E9}">
+  <ds:schemaRefs>
+    <ds:schemaRef ds:uri="http://schemas.microsoft.com/sharepoint/v3/contenttype/forms"/>
+  </ds:schemaRefs>
+</ds:datastoreItem>
+</file>
+
 <file path=customXml/itemProps3.xml><?xml version="1.0" encoding="utf-8"?>
 <ds:datastoreItem xmlns:ds="http://schemas.openxmlformats.org/officeDocument/2006/customXml" ds:itemID="{14FEF8CC-EECE-43C1-B2FE-D50B78D74F8F}">
   <ds:schemaRefs>
     <ds:schemaRef ds:uri="http://schemas.microsoft.com/office/2006/metadata/properties"/>
-    <ds:schemaRef ds:uri="http://purl.org/dc/terms/"/>
-    <ds:schemaRef ds:uri="http://purl.org/dc/elements/1.1/"/>
-    <ds:schemaRef ds:uri="http://purl.org/dc/dcmitype/"/>
-    <ds:schemaRef ds:uri="http://schemas.openxmlformats.org/package/2006/metadata/core-properties"/>
-    <ds:schemaRef ds:uri="ef23727d-9c1b-4220-8b37-146269c11ebe"/>
-    <ds:schemaRef ds:uri="http://schemas.microsoft.com/office/2006/documentManagement/types"/>
     <ds:schemaRef ds:uri="http://schemas.microsoft.com/office/infopath/2007/PartnerControls"/>
-    <ds:schemaRef ds:uri="http://www.w3.org/XML/1998/namespace"/>
   </ds:schemaRefs>
 </ds:datastoreItem>
 </file>
</xml_diff>